<commit_message>
Wordt nog CHANGES aangebracht
</commit_message>
<xml_diff>
--- a/Documentatie/Functioneel ontwerp.docx
+++ b/Documentatie/Functioneel ontwerp.docx
@@ -496,210 +496,1172 @@
           <w:sz w:val="40"/>
         </w:rPr>
       </w:pPr>
+    </w:p>
+    <w:p>
+      <w:pPr>
+        <w:jc w:val="center"/>
+        <w:rPr>
+          <w:b/>
+          <w:sz w:val="40"/>
+        </w:rPr>
+      </w:pPr>
+      <w:r>
+        <w:rPr>
+          <w:b/>
+          <w:sz w:val="40"/>
+        </w:rPr>
+        <w:lastRenderedPageBreak/>
+        <w:t>C#</w:t>
+      </w:r>
+    </w:p>
+    <w:p>
+      <w:pPr>
+        <w:rPr>
+          <w:sz w:val="24"/>
+        </w:rPr>
+      </w:pPr>
+    </w:p>
+    <w:p>
+      <w:pPr>
+        <w:rPr>
+          <w:sz w:val="24"/>
+          <w:szCs w:val="24"/>
+        </w:rPr>
+      </w:pPr>
+      <w:r>
+        <w:rPr>
+          <w:sz w:val="24"/>
+          <w:szCs w:val="24"/>
+        </w:rPr>
+        <w:t xml:space="preserve">Welke </w:t>
+      </w:r>
+      <w:r>
+        <w:rPr>
+          <w:b/>
+          <w:color w:val="FF0000"/>
+          <w:sz w:val="24"/>
+          <w:szCs w:val="24"/>
+        </w:rPr>
+        <w:t>E</w:t>
+      </w:r>
+      <w:r>
+        <w:rPr>
+          <w:b/>
+          <w:sz w:val="24"/>
+          <w:szCs w:val="24"/>
+        </w:rPr>
+        <w:t>isen</w:t>
+      </w:r>
+      <w:r>
+        <w:rPr>
+          <w:sz w:val="24"/>
+          <w:szCs w:val="24"/>
+        </w:rPr>
+        <w:t xml:space="preserve">: </w:t>
+      </w:r>
+    </w:p>
+    <w:p>
+      <w:pPr>
+        <w:pStyle w:val="ListParagraph"/>
+        <w:numPr>
+          <w:ilvl w:val="0"/>
+          <w:numId w:val="3"/>
+        </w:numPr>
+        <w:rPr>
+          <w:sz w:val="24"/>
+          <w:szCs w:val="24"/>
+        </w:rPr>
+      </w:pPr>
+      <w:r>
+        <w:rPr>
+          <w:sz w:val="24"/>
+          <w:szCs w:val="24"/>
+        </w:rPr>
+        <w:t>Bestanden importeren uit een (sql)database</w:t>
+      </w:r>
+    </w:p>
+    <w:p>
+      <w:pPr>
+        <w:pStyle w:val="ListParagraph"/>
+        <w:numPr>
+          <w:ilvl w:val="0"/>
+          <w:numId w:val="3"/>
+        </w:numPr>
+        <w:rPr>
+          <w:sz w:val="24"/>
+          <w:szCs w:val="24"/>
+        </w:rPr>
+      </w:pPr>
+      <w:r>
+        <w:rPr>
+          <w:sz w:val="24"/>
+          <w:szCs w:val="24"/>
+        </w:rPr>
+        <w:t>Mogelijkheid om te kunnen om teams wedden</w:t>
+      </w:r>
+    </w:p>
+    <w:p>
+      <w:pPr>
+        <w:pStyle w:val="ListParagraph"/>
+        <w:numPr>
+          <w:ilvl w:val="0"/>
+          <w:numId w:val="3"/>
+        </w:numPr>
+        <w:rPr>
+          <w:sz w:val="24"/>
+          <w:szCs w:val="24"/>
+        </w:rPr>
+      </w:pPr>
+      <w:r>
+        <w:rPr>
+          <w:sz w:val="24"/>
+          <w:szCs w:val="24"/>
+        </w:rPr>
+        <w:t>Scores bijhouder</w:t>
+      </w:r>
+    </w:p>
+    <w:p>
+      <w:pPr>
+        <w:pStyle w:val="ListParagraph"/>
+        <w:numPr>
+          <w:ilvl w:val="0"/>
+          <w:numId w:val="3"/>
+        </w:numPr>
+        <w:rPr>
+          <w:sz w:val="24"/>
+          <w:szCs w:val="24"/>
+        </w:rPr>
+      </w:pPr>
+      <w:r>
+        <w:rPr>
+          <w:sz w:val="24"/>
+          <w:szCs w:val="24"/>
+        </w:rPr>
+        <w:t>Ranking systeem</w:t>
+      </w:r>
+    </w:p>
+    <w:p>
+      <w:pPr>
+        <w:pStyle w:val="ListParagraph"/>
+        <w:numPr>
+          <w:ilvl w:val="0"/>
+          <w:numId w:val="3"/>
+        </w:numPr>
+        <w:rPr>
+          <w:sz w:val="24"/>
+          <w:szCs w:val="24"/>
+        </w:rPr>
+      </w:pPr>
+      <w:r>
+        <w:rPr>
+          <w:sz w:val="24"/>
+          <w:szCs w:val="24"/>
+        </w:rPr>
+        <w:t>Inloggen/Uitloggen</w:t>
+      </w:r>
+    </w:p>
+    <w:p>
+      <w:pPr>
+        <w:pStyle w:val="ListParagraph"/>
+        <w:numPr>
+          <w:ilvl w:val="0"/>
+          <w:numId w:val="3"/>
+        </w:numPr>
+        <w:rPr>
+          <w:sz w:val="24"/>
+          <w:szCs w:val="24"/>
+        </w:rPr>
+      </w:pPr>
+      <w:r>
+        <w:rPr>
+          <w:sz w:val="24"/>
+          <w:szCs w:val="24"/>
+        </w:rPr>
+        <w:t>Registeren</w:t>
+      </w:r>
+    </w:p>
+    <w:p>
+      <w:pPr>
+        <w:pStyle w:val="ListParagraph"/>
+        <w:numPr>
+          <w:ilvl w:val="0"/>
+          <w:numId w:val="3"/>
+        </w:numPr>
+        <w:rPr>
+          <w:sz w:val="24"/>
+          <w:szCs w:val="24"/>
+        </w:rPr>
+      </w:pPr>
+      <w:r>
+        <w:rPr>
+          <w:sz w:val="24"/>
+          <w:szCs w:val="24"/>
+        </w:rPr>
+        <w:t xml:space="preserve"> Admin </w:t>
+      </w:r>
+    </w:p>
+    <w:p>
+      <w:pPr>
+        <w:pStyle w:val="ListParagraph"/>
+        <w:numPr>
+          <w:ilvl w:val="0"/>
+          <w:numId w:val="3"/>
+        </w:numPr>
+        <w:rPr>
+          <w:sz w:val="24"/>
+          <w:szCs w:val="24"/>
+        </w:rPr>
+      </w:pPr>
+      <w:r>
+        <w:rPr>
+          <w:sz w:val="24"/>
+          <w:szCs w:val="24"/>
+        </w:rPr>
+        <w:t>Resultaten per team/player weergeven</w:t>
+      </w:r>
+    </w:p>
+    <w:p>
+      <w:pPr>
+        <w:rPr>
+          <w:sz w:val="24"/>
+          <w:szCs w:val="24"/>
+        </w:rPr>
+      </w:pPr>
+    </w:p>
+    <w:p>
+      <w:pPr>
+        <w:rPr>
+          <w:sz w:val="24"/>
+          <w:szCs w:val="24"/>
+        </w:rPr>
+      </w:pPr>
+    </w:p>
+    <w:p>
+      <w:pPr>
+        <w:rPr>
+          <w:sz w:val="24"/>
+          <w:szCs w:val="24"/>
+        </w:rPr>
+      </w:pPr>
+      <w:r>
+        <w:rPr>
+          <w:sz w:val="24"/>
+          <w:szCs w:val="24"/>
+        </w:rPr>
+        <w:t xml:space="preserve">Hoe gaat het </w:t>
+      </w:r>
+      <w:r>
+        <w:rPr>
+          <w:b/>
+          <w:color w:val="FF0000"/>
+          <w:sz w:val="24"/>
+          <w:szCs w:val="24"/>
+        </w:rPr>
+        <w:t>W</w:t>
+      </w:r>
+      <w:r>
+        <w:rPr>
+          <w:b/>
+          <w:sz w:val="24"/>
+          <w:szCs w:val="24"/>
+        </w:rPr>
+        <w:t>erken</w:t>
+      </w:r>
+      <w:r>
+        <w:rPr>
+          <w:sz w:val="24"/>
+          <w:szCs w:val="24"/>
+        </w:rPr>
+        <w:t>:</w:t>
+      </w:r>
+    </w:p>
+    <w:p>
+      <w:pPr>
+        <w:pStyle w:val="ListParagraph"/>
+        <w:numPr>
+          <w:ilvl w:val="0"/>
+          <w:numId w:val="3"/>
+        </w:numPr>
+        <w:rPr>
+          <w:sz w:val="24"/>
+          <w:szCs w:val="24"/>
+        </w:rPr>
+      </w:pPr>
+      <w:r>
+        <w:rPr>
+          <w:sz w:val="24"/>
+          <w:szCs w:val="24"/>
+        </w:rPr>
+        <w:t>Jij moet eerst een bestand uit een database (b.v. sql) importeren.</w:t>
+      </w:r>
+    </w:p>
+    <w:p>
+      <w:pPr>
+        <w:pStyle w:val="ListParagraph"/>
+        <w:numPr>
+          <w:ilvl w:val="0"/>
+          <w:numId w:val="3"/>
+        </w:numPr>
+        <w:rPr>
+          <w:sz w:val="24"/>
+          <w:szCs w:val="24"/>
+        </w:rPr>
+      </w:pPr>
+      <w:r>
+        <w:rPr>
+          <w:sz w:val="24"/>
+          <w:szCs w:val="24"/>
+        </w:rPr>
+        <w:t xml:space="preserve">Daarna inloggen </w:t>
+      </w:r>
+      <w:r>
+        <w:rPr>
+          <w:sz w:val="24"/>
+          <w:szCs w:val="24"/>
+        </w:rPr>
+        <w:t xml:space="preserve">(admin) of zich </w:t>
+      </w:r>
+      <w:r>
+        <w:rPr>
+          <w:sz w:val="24"/>
+          <w:szCs w:val="24"/>
+        </w:rPr>
+        <w:t>registreren</w:t>
+      </w:r>
+      <w:r>
+        <w:rPr>
+          <w:sz w:val="24"/>
+          <w:szCs w:val="24"/>
+        </w:rPr>
+        <w:t>.</w:t>
+      </w:r>
+    </w:p>
+    <w:p>
+      <w:pPr>
+        <w:pStyle w:val="ListParagraph"/>
+        <w:numPr>
+          <w:ilvl w:val="0"/>
+          <w:numId w:val="3"/>
+        </w:numPr>
+        <w:rPr>
+          <w:sz w:val="24"/>
+          <w:szCs w:val="24"/>
+        </w:rPr>
+      </w:pPr>
+      <w:r>
+        <w:rPr>
+          <w:sz w:val="24"/>
+          <w:szCs w:val="24"/>
+        </w:rPr>
+        <w:t>Bij het inlog scherm kan je ook naar Ranking pagina heen.</w:t>
+      </w:r>
+    </w:p>
+    <w:p>
+      <w:pPr>
+        <w:pStyle w:val="ListParagraph"/>
+        <w:numPr>
+          <w:ilvl w:val="0"/>
+          <w:numId w:val="3"/>
+        </w:numPr>
+        <w:rPr>
+          <w:sz w:val="24"/>
+          <w:szCs w:val="24"/>
+        </w:rPr>
+      </w:pPr>
+      <w:r>
+        <w:rPr>
+          <w:sz w:val="24"/>
+          <w:szCs w:val="24"/>
+        </w:rPr>
+        <w:t xml:space="preserve">Na dat je ingelogd </w:t>
+      </w:r>
+      <w:r>
+        <w:rPr>
+          <w:sz w:val="24"/>
+          <w:szCs w:val="24"/>
+        </w:rPr>
+        <w:t>bent</w:t>
+      </w:r>
+      <w:r>
+        <w:rPr>
+          <w:sz w:val="24"/>
+          <w:szCs w:val="24"/>
+        </w:rPr>
+        <w:t>, krijg een lijst van teams te zien.</w:t>
+      </w:r>
+    </w:p>
+    <w:p>
+      <w:pPr>
+        <w:pStyle w:val="ListParagraph"/>
+        <w:numPr>
+          <w:ilvl w:val="0"/>
+          <w:numId w:val="3"/>
+        </w:numPr>
+        <w:rPr>
+          <w:sz w:val="24"/>
+          <w:szCs w:val="24"/>
+        </w:rPr>
+      </w:pPr>
+      <w:r>
+        <w:rPr>
+          <w:sz w:val="24"/>
+          <w:szCs w:val="24"/>
+        </w:rPr>
+        <w:t>Daar kan je wedden aan welke teams gaan winnen (scores).</w:t>
+      </w:r>
+    </w:p>
+    <w:p>
+      <w:pPr>
+        <w:pStyle w:val="ListParagraph"/>
+        <w:numPr>
+          <w:ilvl w:val="0"/>
+          <w:numId w:val="3"/>
+        </w:numPr>
+        <w:rPr>
+          <w:sz w:val="24"/>
+          <w:szCs w:val="24"/>
+        </w:rPr>
+      </w:pPr>
+      <w:r>
+        <w:rPr>
+          <w:sz w:val="24"/>
+          <w:szCs w:val="24"/>
+        </w:rPr>
+        <w:t>Daarna er worden scores op de web applicatie ingevuld.</w:t>
+      </w:r>
+    </w:p>
+    <w:p>
+      <w:pPr>
+        <w:pStyle w:val="ListParagraph"/>
+        <w:numPr>
+          <w:ilvl w:val="0"/>
+          <w:numId w:val="3"/>
+        </w:numPr>
+        <w:rPr>
+          <w:sz w:val="24"/>
+          <w:szCs w:val="24"/>
+        </w:rPr>
+      </w:pPr>
+      <w:r>
+        <w:rPr>
+          <w:sz w:val="24"/>
+          <w:szCs w:val="24"/>
+        </w:rPr>
+        <w:t>Weer naar het database sturen, exporteren daarna importeren in de c# applicatie.</w:t>
+      </w:r>
+    </w:p>
+    <w:p>
+      <w:pPr>
+        <w:pStyle w:val="ListParagraph"/>
+        <w:numPr>
+          <w:ilvl w:val="0"/>
+          <w:numId w:val="3"/>
+        </w:numPr>
+        <w:rPr>
+          <w:sz w:val="24"/>
+          <w:szCs w:val="24"/>
+        </w:rPr>
+      </w:pPr>
+      <w:r>
+        <w:rPr>
+          <w:sz w:val="24"/>
+          <w:szCs w:val="24"/>
+        </w:rPr>
+        <w:t>Resultaten zien!</w:t>
+      </w:r>
+    </w:p>
+    <w:p>
+      <w:pPr>
+        <w:rPr>
+          <w:sz w:val="24"/>
+          <w:szCs w:val="24"/>
+        </w:rPr>
+      </w:pPr>
+    </w:p>
+    <w:p>
+      <w:pPr>
+        <w:rPr>
+          <w:sz w:val="24"/>
+          <w:szCs w:val="24"/>
+        </w:rPr>
+      </w:pPr>
+    </w:p>
+    <w:p>
+      <w:pPr>
+        <w:rPr>
+          <w:sz w:val="24"/>
+          <w:szCs w:val="24"/>
+        </w:rPr>
+      </w:pPr>
+    </w:p>
+    <w:p>
+      <w:pPr>
+        <w:rPr>
+          <w:sz w:val="24"/>
+          <w:szCs w:val="24"/>
+        </w:rPr>
+      </w:pPr>
+    </w:p>
+    <w:p>
+      <w:pPr>
+        <w:rPr>
+          <w:sz w:val="24"/>
+          <w:szCs w:val="24"/>
+        </w:rPr>
+      </w:pPr>
+    </w:p>
+    <w:p>
+      <w:pPr>
+        <w:rPr>
+          <w:sz w:val="24"/>
+          <w:szCs w:val="24"/>
+        </w:rPr>
+      </w:pPr>
+    </w:p>
+    <w:p>
+      <w:pPr>
+        <w:rPr>
+          <w:sz w:val="24"/>
+          <w:szCs w:val="24"/>
+        </w:rPr>
+      </w:pPr>
+    </w:p>
+    <w:p>
+      <w:pPr>
+        <w:rPr>
+          <w:sz w:val="24"/>
+          <w:szCs w:val="24"/>
+        </w:rPr>
+      </w:pPr>
+    </w:p>
+    <w:p>
+      <w:pPr>
+        <w:rPr>
+          <w:sz w:val="24"/>
+          <w:szCs w:val="24"/>
+        </w:rPr>
+      </w:pPr>
+    </w:p>
+    <w:p>
+      <w:pPr>
+        <w:rPr>
+          <w:sz w:val="24"/>
+          <w:szCs w:val="24"/>
+        </w:rPr>
+      </w:pPr>
+      <w:r>
+        <w:rPr>
+          <w:sz w:val="24"/>
+          <w:szCs w:val="24"/>
+        </w:rPr>
+        <w:lastRenderedPageBreak/>
+        <w:t xml:space="preserve">Er uit </w:t>
+      </w:r>
+      <w:r>
+        <w:rPr>
+          <w:b/>
+          <w:color w:val="FF0000"/>
+          <w:sz w:val="24"/>
+          <w:szCs w:val="24"/>
+        </w:rPr>
+        <w:t>Z</w:t>
+      </w:r>
+      <w:r>
+        <w:rPr>
+          <w:b/>
+          <w:sz w:val="24"/>
+          <w:szCs w:val="24"/>
+        </w:rPr>
+        <w:t>ien</w:t>
+      </w:r>
+      <w:r>
+        <w:rPr>
+          <w:sz w:val="24"/>
+          <w:szCs w:val="24"/>
+        </w:rPr>
+        <w:t>:</w:t>
+      </w:r>
+    </w:p>
+    <w:p>
+      <w:pPr>
+        <w:rPr>
+          <w:sz w:val="24"/>
+        </w:rPr>
+      </w:pPr>
+      <w:r>
+        <w:rPr>
+          <w:noProof/>
+          <w:lang w:val="en-US"/>
+        </w:rPr>
+        <w:drawing>
+          <wp:inline distT="0" distB="0" distL="0" distR="0">
+            <wp:extent cx="5943600" cy="3116374"/>
+            <wp:effectExtent l="0" t="0" r="0" b="8255"/>
+            <wp:docPr id="2" name="Picture 2" descr="C:\Users\waela\AppData\Local\Microsoft\Windows\INetCache\Content.Word\1.jpg"/>
+            <wp:cNvGraphicFramePr>
+              <a:graphicFrameLocks xmlns:a="http://schemas.openxmlformats.org/drawingml/2006/main" noChangeAspect="1"/>
+            </wp:cNvGraphicFramePr>
+            <a:graphic xmlns:a="http://schemas.openxmlformats.org/drawingml/2006/main">
+              <a:graphicData uri="http://schemas.openxmlformats.org/drawingml/2006/picture">
+                <pic:pic xmlns:pic="http://schemas.openxmlformats.org/drawingml/2006/picture">
+                  <pic:nvPicPr>
+                    <pic:cNvPr id="0" name="Picture 3" descr="C:\Users\waela\AppData\Local\Microsoft\Windows\INetCache\Content.Word\1.jpg"/>
+                    <pic:cNvPicPr>
+                      <a:picLocks noChangeAspect="1" noChangeArrowheads="1"/>
+                    </pic:cNvPicPr>
+                  </pic:nvPicPr>
+                  <pic:blipFill>
+                    <a:blip r:embed="rId6">
+                      <a:extLst>
+                        <a:ext uri="{28A0092B-C50C-407E-A947-70E740481C1C}">
+                          <a14:useLocalDpi xmlns:a14="http://schemas.microsoft.com/office/drawing/2010/main" val="0"/>
+                        </a:ext>
+                      </a:extLst>
+                    </a:blip>
+                    <a:srcRect/>
+                    <a:stretch>
+                      <a:fillRect/>
+                    </a:stretch>
+                  </pic:blipFill>
+                  <pic:spPr bwMode="auto">
+                    <a:xfrm>
+                      <a:off x="0" y="0"/>
+                      <a:ext cx="5943600" cy="3116374"/>
+                    </a:xfrm>
+                    <a:prstGeom prst="rect">
+                      <a:avLst/>
+                    </a:prstGeom>
+                    <a:noFill/>
+                    <a:ln>
+                      <a:noFill/>
+                    </a:ln>
+                  </pic:spPr>
+                </pic:pic>
+              </a:graphicData>
+            </a:graphic>
+          </wp:inline>
+        </w:drawing>
+      </w:r>
+    </w:p>
+    <w:p>
+      <w:pPr>
+        <w:pStyle w:val="ListParagraph"/>
+        <w:numPr>
+          <w:ilvl w:val="0"/>
+          <w:numId w:val="4"/>
+        </w:numPr>
+        <w:rPr>
+          <w:sz w:val="24"/>
+        </w:rPr>
+      </w:pPr>
+      <w:r>
+        <w:rPr>
+          <w:b/>
+          <w:sz w:val="24"/>
+        </w:rPr>
+        <w:t>Select File</w:t>
+      </w:r>
+      <w:r>
+        <w:rPr>
+          <w:b/>
+          <w:sz w:val="24"/>
+        </w:rPr>
+        <w:t>:</w:t>
+      </w:r>
+      <w:r>
+        <w:rPr>
+          <w:sz w:val="24"/>
+        </w:rPr>
+        <w:t xml:space="preserve"> Selecteer een bastand (die wordt de web database ge</w:t>
+      </w:r>
+      <w:r>
+        <w:rPr>
+          <w:sz w:val="24"/>
+        </w:rPr>
+        <w:t>e</w:t>
+      </w:r>
+      <w:r>
+        <w:rPr>
+          <w:sz w:val="24"/>
+        </w:rPr>
+        <w:t xml:space="preserve">xporteerd met een bepaalde formaat). </w:t>
+      </w:r>
+      <w:r>
+        <w:rPr>
+          <w:b/>
+          <w:sz w:val="24"/>
+        </w:rPr>
+        <w:t>Load Data</w:t>
+      </w:r>
+      <w:r>
+        <w:rPr>
+          <w:b/>
+          <w:sz w:val="24"/>
+        </w:rPr>
+        <w:t xml:space="preserve">: </w:t>
+      </w:r>
+      <w:r>
+        <w:rPr>
+          <w:sz w:val="24"/>
+        </w:rPr>
+        <w:t>Laad het bestand binnen de applicatie.</w:t>
+      </w:r>
+    </w:p>
+    <w:p>
+      <w:pPr>
+        <w:pStyle w:val="ListParagraph"/>
+        <w:numPr>
+          <w:ilvl w:val="0"/>
+          <w:numId w:val="4"/>
+        </w:numPr>
+        <w:rPr>
+          <w:sz w:val="24"/>
+        </w:rPr>
+      </w:pPr>
+      <w:r>
+        <w:rPr>
+          <w:b/>
+          <w:sz w:val="24"/>
+        </w:rPr>
+        <w:t xml:space="preserve">Execute: </w:t>
+      </w:r>
+      <w:r>
+        <w:rPr>
+          <w:sz w:val="24"/>
+        </w:rPr>
+        <w:t>Ga verder naar het volgende scherm waaraan de bestandgegevens erop staat.</w:t>
+      </w:r>
+    </w:p>
+    <w:p>
+      <w:pPr>
+        <w:pStyle w:val="ListParagraph"/>
+        <w:numPr>
+          <w:ilvl w:val="0"/>
+          <w:numId w:val="4"/>
+        </w:numPr>
+        <w:rPr>
+          <w:sz w:val="24"/>
+        </w:rPr>
+      </w:pPr>
+      <w:r>
+        <w:rPr>
+          <w:b/>
+          <w:sz w:val="24"/>
+        </w:rPr>
+        <w:t xml:space="preserve">Log Out: </w:t>
+      </w:r>
+      <w:r>
+        <w:rPr>
+          <w:sz w:val="24"/>
+        </w:rPr>
+        <w:t>Met deze functie kan je uitloggen.</w:t>
+      </w:r>
       <w:bookmarkStart w:id="0" w:name="_GoBack"/>
       <w:bookmarkEnd w:id="0"/>
     </w:p>
     <w:p>
       <w:pPr>
-        <w:jc w:val="center"/>
-        <w:rPr>
-          <w:b/>
-          <w:sz w:val="40"/>
-        </w:rPr>
-      </w:pPr>
-      <w:r>
-        <w:rPr>
-          <w:b/>
-          <w:sz w:val="40"/>
+        <w:ind w:left="360"/>
+        <w:rPr>
+          <w:sz w:val="24"/>
+        </w:rPr>
+      </w:pPr>
+      <w:r>
+        <w:rPr>
+          <w:noProof/>
+          <w:lang w:val="en-US"/>
+        </w:rPr>
+        <w:drawing>
+          <wp:inline distT="0" distB="0" distL="0" distR="0">
+            <wp:extent cx="3832860" cy="2438400"/>
+            <wp:effectExtent l="0" t="0" r="0" b="0"/>
+            <wp:docPr id="3" name="Picture 3" descr="C:\Users\waela\AppData\Local\Microsoft\Windows\INetCache\Content.Word\2.jpg"/>
+            <wp:cNvGraphicFramePr>
+              <a:graphicFrameLocks xmlns:a="http://schemas.openxmlformats.org/drawingml/2006/main" noChangeAspect="1"/>
+            </wp:cNvGraphicFramePr>
+            <a:graphic xmlns:a="http://schemas.openxmlformats.org/drawingml/2006/main">
+              <a:graphicData uri="http://schemas.openxmlformats.org/drawingml/2006/picture">
+                <pic:pic xmlns:pic="http://schemas.openxmlformats.org/drawingml/2006/picture">
+                  <pic:nvPicPr>
+                    <pic:cNvPr id="0" name="Picture 5" descr="C:\Users\waela\AppData\Local\Microsoft\Windows\INetCache\Content.Word\2.jpg"/>
+                    <pic:cNvPicPr>
+                      <a:picLocks noChangeAspect="1" noChangeArrowheads="1"/>
+                    </pic:cNvPicPr>
+                  </pic:nvPicPr>
+                  <pic:blipFill>
+                    <a:blip r:embed="rId7">
+                      <a:extLst>
+                        <a:ext uri="{28A0092B-C50C-407E-A947-70E740481C1C}">
+                          <a14:useLocalDpi xmlns:a14="http://schemas.microsoft.com/office/drawing/2010/main" val="0"/>
+                        </a:ext>
+                      </a:extLst>
+                    </a:blip>
+                    <a:srcRect/>
+                    <a:stretch>
+                      <a:fillRect/>
+                    </a:stretch>
+                  </pic:blipFill>
+                  <pic:spPr bwMode="auto">
+                    <a:xfrm>
+                      <a:off x="0" y="0"/>
+                      <a:ext cx="3832860" cy="2438400"/>
+                    </a:xfrm>
+                    <a:prstGeom prst="rect">
+                      <a:avLst/>
+                    </a:prstGeom>
+                    <a:noFill/>
+                    <a:ln>
+                      <a:noFill/>
+                    </a:ln>
+                  </pic:spPr>
+                </pic:pic>
+              </a:graphicData>
+            </a:graphic>
+          </wp:inline>
+        </w:drawing>
+      </w:r>
+    </w:p>
+    <w:p>
+      <w:pPr>
+        <w:pStyle w:val="ListParagraph"/>
+        <w:numPr>
+          <w:ilvl w:val="0"/>
+          <w:numId w:val="4"/>
+        </w:numPr>
+        <w:rPr>
+          <w:sz w:val="24"/>
+        </w:rPr>
+      </w:pPr>
+      <w:r>
+        <w:rPr>
+          <w:b/>
+          <w:sz w:val="24"/>
+        </w:rPr>
+        <w:t xml:space="preserve">Login: </w:t>
+      </w:r>
+      <w:r>
+        <w:rPr>
+          <w:sz w:val="24"/>
+        </w:rPr>
+        <w:t>Log in, indien je nog geen account hebt, dan moet je eerst zich gaan registeren</w:t>
+      </w:r>
+      <w:r>
+        <w:rPr>
+          <w:b/>
+          <w:sz w:val="24"/>
+        </w:rPr>
+        <w:t>(5)</w:t>
+      </w:r>
+      <w:r>
+        <w:rPr>
+          <w:sz w:val="24"/>
+        </w:rPr>
+        <w:t>.</w:t>
+      </w:r>
+    </w:p>
+    <w:p>
+      <w:pPr>
+        <w:pStyle w:val="ListParagraph"/>
+        <w:numPr>
+          <w:ilvl w:val="0"/>
+          <w:numId w:val="4"/>
+        </w:numPr>
+        <w:rPr>
+          <w:sz w:val="24"/>
+        </w:rPr>
+      </w:pPr>
+      <w:r>
+        <w:rPr>
+          <w:b/>
+          <w:sz w:val="24"/>
+        </w:rPr>
+        <w:t>Register:</w:t>
+      </w:r>
+      <w:r>
+        <w:rPr>
+          <w:sz w:val="24"/>
+        </w:rPr>
+        <w:t xml:space="preserve"> Registereer aan</w:t>
+      </w:r>
+    </w:p>
+    <w:p>
+      <w:pPr>
+        <w:pStyle w:val="ListParagraph"/>
+        <w:numPr>
+          <w:ilvl w:val="0"/>
+          <w:numId w:val="4"/>
+        </w:numPr>
+        <w:rPr>
+          <w:sz w:val="24"/>
+        </w:rPr>
+      </w:pPr>
+      <w:r>
+        <w:rPr>
+          <w:b/>
+          <w:sz w:val="24"/>
+        </w:rPr>
+        <w:t xml:space="preserve">Show Ranking: </w:t>
+      </w:r>
+      <w:r>
+        <w:rPr>
+          <w:sz w:val="24"/>
+        </w:rPr>
+        <w:t>Naar de ranking scherm gaan, daar krijg je te zien, welke teams hoogste punten hebben gehaald.</w:t>
+      </w:r>
+    </w:p>
+    <w:p>
+      <w:pPr>
+        <w:pStyle w:val="ListParagraph"/>
+        <w:numPr>
+          <w:ilvl w:val="0"/>
+          <w:numId w:val="4"/>
+        </w:numPr>
+        <w:rPr>
+          <w:sz w:val="24"/>
+        </w:rPr>
+      </w:pPr>
+      <w:r>
+        <w:rPr>
+          <w:b/>
+          <w:sz w:val="24"/>
+        </w:rPr>
+        <w:t>Exit:</w:t>
+      </w:r>
+      <w:r>
+        <w:rPr>
+          <w:sz w:val="24"/>
+        </w:rPr>
+        <w:t xml:space="preserve"> Het programma sluiten.</w:t>
+      </w:r>
+    </w:p>
+    <w:p>
+      <w:pPr>
+        <w:ind w:left="360"/>
+        <w:rPr>
+          <w:sz w:val="24"/>
+        </w:rPr>
+      </w:pPr>
+      <w:r>
+        <w:rPr>
+          <w:noProof/>
+          <w:lang w:val="en-US"/>
         </w:rPr>
         <w:lastRenderedPageBreak/>
-        <w:t>C#</w:t>
-      </w:r>
-    </w:p>
-    <w:p>
-      <w:pPr>
-        <w:rPr>
-          <w:sz w:val="24"/>
-        </w:rPr>
-      </w:pPr>
-    </w:p>
-    <w:p>
-      <w:pPr>
-        <w:rPr>
-          <w:sz w:val="24"/>
-          <w:szCs w:val="24"/>
-        </w:rPr>
-      </w:pPr>
-      <w:r>
-        <w:rPr>
-          <w:sz w:val="24"/>
-          <w:szCs w:val="24"/>
-        </w:rPr>
-        <w:t xml:space="preserve">Welke </w:t>
-      </w:r>
-      <w:r>
-        <w:rPr>
-          <w:b/>
-          <w:color w:val="FF0000"/>
-          <w:sz w:val="24"/>
-          <w:szCs w:val="24"/>
-        </w:rPr>
-        <w:t>E</w:t>
-      </w:r>
-      <w:r>
-        <w:rPr>
-          <w:b/>
-          <w:sz w:val="24"/>
-          <w:szCs w:val="24"/>
-        </w:rPr>
-        <w:t>isen</w:t>
-      </w:r>
-      <w:r>
-        <w:rPr>
-          <w:sz w:val="24"/>
-          <w:szCs w:val="24"/>
-        </w:rPr>
-        <w:t xml:space="preserve">: </w:t>
-      </w:r>
-    </w:p>
-    <w:p>
-      <w:pPr>
-        <w:pStyle w:val="ListParagraph"/>
-        <w:numPr>
-          <w:ilvl w:val="0"/>
-          <w:numId w:val="3"/>
-        </w:numPr>
-        <w:rPr>
-          <w:sz w:val="24"/>
-          <w:szCs w:val="24"/>
-        </w:rPr>
-      </w:pPr>
-    </w:p>
-    <w:p>
-      <w:pPr>
-        <w:rPr>
-          <w:sz w:val="24"/>
-          <w:szCs w:val="24"/>
-        </w:rPr>
-      </w:pPr>
-    </w:p>
-    <w:p>
-      <w:pPr>
-        <w:rPr>
-          <w:sz w:val="24"/>
-          <w:szCs w:val="24"/>
-        </w:rPr>
-      </w:pPr>
-    </w:p>
-    <w:p>
-      <w:pPr>
-        <w:rPr>
-          <w:sz w:val="24"/>
-          <w:szCs w:val="24"/>
-        </w:rPr>
-      </w:pPr>
-      <w:r>
-        <w:rPr>
-          <w:sz w:val="24"/>
-          <w:szCs w:val="24"/>
-        </w:rPr>
-        <w:t xml:space="preserve">Hoe gaat het </w:t>
-      </w:r>
-      <w:r>
-        <w:rPr>
-          <w:b/>
-          <w:color w:val="FF0000"/>
-          <w:sz w:val="24"/>
-          <w:szCs w:val="24"/>
-        </w:rPr>
-        <w:t>W</w:t>
-      </w:r>
-      <w:r>
-        <w:rPr>
-          <w:b/>
-          <w:sz w:val="24"/>
-          <w:szCs w:val="24"/>
-        </w:rPr>
-        <w:t>erken</w:t>
-      </w:r>
-      <w:r>
-        <w:rPr>
-          <w:sz w:val="24"/>
-          <w:szCs w:val="24"/>
-        </w:rPr>
-        <w:t>:</w:t>
-      </w:r>
-    </w:p>
-    <w:p>
-      <w:pPr>
-        <w:pStyle w:val="ListParagraph"/>
-        <w:numPr>
-          <w:ilvl w:val="0"/>
-          <w:numId w:val="3"/>
-        </w:numPr>
-        <w:rPr>
-          <w:sz w:val="24"/>
-          <w:szCs w:val="24"/>
-        </w:rPr>
-      </w:pPr>
-    </w:p>
-    <w:p>
-      <w:pPr>
-        <w:rPr>
-          <w:sz w:val="24"/>
-          <w:szCs w:val="24"/>
-        </w:rPr>
-      </w:pPr>
-    </w:p>
-    <w:p>
-      <w:pPr>
-        <w:rPr>
-          <w:sz w:val="24"/>
-          <w:szCs w:val="24"/>
-        </w:rPr>
-      </w:pPr>
-    </w:p>
-    <w:p>
-      <w:pPr>
-        <w:rPr>
-          <w:sz w:val="24"/>
-          <w:szCs w:val="24"/>
-        </w:rPr>
-      </w:pPr>
-      <w:r>
-        <w:rPr>
-          <w:sz w:val="24"/>
-          <w:szCs w:val="24"/>
-        </w:rPr>
-        <w:t xml:space="preserve">Er uit </w:t>
-      </w:r>
-      <w:r>
-        <w:rPr>
-          <w:b/>
-          <w:color w:val="FF0000"/>
-          <w:sz w:val="24"/>
-          <w:szCs w:val="24"/>
-        </w:rPr>
-        <w:t>Z</w:t>
-      </w:r>
-      <w:r>
-        <w:rPr>
-          <w:b/>
-          <w:sz w:val="24"/>
-          <w:szCs w:val="24"/>
-        </w:rPr>
-        <w:t>ien</w:t>
-      </w:r>
-      <w:r>
-        <w:rPr>
-          <w:sz w:val="24"/>
-          <w:szCs w:val="24"/>
-        </w:rPr>
-        <w:t>:</w:t>
-      </w:r>
-    </w:p>
-    <w:p>
-      <w:pPr>
+        <w:drawing>
+          <wp:inline distT="0" distB="0" distL="0" distR="0">
+            <wp:extent cx="5851625" cy="3116580"/>
+            <wp:effectExtent l="0" t="0" r="0" b="7620"/>
+            <wp:docPr id="4" name="Picture 4" descr="C:\Users\waela\AppData\Local\Microsoft\Windows\INetCache\Content.Word\3.jpg"/>
+            <wp:cNvGraphicFramePr>
+              <a:graphicFrameLocks xmlns:a="http://schemas.openxmlformats.org/drawingml/2006/main" noChangeAspect="1"/>
+            </wp:cNvGraphicFramePr>
+            <a:graphic xmlns:a="http://schemas.openxmlformats.org/drawingml/2006/main">
+              <a:graphicData uri="http://schemas.openxmlformats.org/drawingml/2006/picture">
+                <pic:pic xmlns:pic="http://schemas.openxmlformats.org/drawingml/2006/picture">
+                  <pic:nvPicPr>
+                    <pic:cNvPr id="0" name="Picture 7" descr="C:\Users\waela\AppData\Local\Microsoft\Windows\INetCache\Content.Word\3.jpg"/>
+                    <pic:cNvPicPr>
+                      <a:picLocks noChangeAspect="1" noChangeArrowheads="1"/>
+                    </pic:cNvPicPr>
+                  </pic:nvPicPr>
+                  <pic:blipFill>
+                    <a:blip r:embed="rId8">
+                      <a:extLst>
+                        <a:ext uri="{28A0092B-C50C-407E-A947-70E740481C1C}">
+                          <a14:useLocalDpi xmlns:a14="http://schemas.microsoft.com/office/drawing/2010/main" val="0"/>
+                        </a:ext>
+                      </a:extLst>
+                    </a:blip>
+                    <a:srcRect/>
+                    <a:stretch>
+                      <a:fillRect/>
+                    </a:stretch>
+                  </pic:blipFill>
+                  <pic:spPr bwMode="auto">
+                    <a:xfrm>
+                      <a:off x="0" y="0"/>
+                      <a:ext cx="5864461" cy="3123417"/>
+                    </a:xfrm>
+                    <a:prstGeom prst="rect">
+                      <a:avLst/>
+                    </a:prstGeom>
+                    <a:noFill/>
+                    <a:ln>
+                      <a:noFill/>
+                    </a:ln>
+                  </pic:spPr>
+                </pic:pic>
+              </a:graphicData>
+            </a:graphic>
+          </wp:inline>
+        </w:drawing>
+      </w:r>
+    </w:p>
+    <w:p>
+      <w:pPr>
+        <w:pStyle w:val="ListParagraph"/>
+        <w:numPr>
+          <w:ilvl w:val="0"/>
+          <w:numId w:val="4"/>
+        </w:numPr>
+        <w:rPr>
+          <w:sz w:val="24"/>
+        </w:rPr>
+      </w:pPr>
+      <w:r>
+        <w:rPr>
+          <w:b/>
+          <w:sz w:val="24"/>
+        </w:rPr>
+        <w:t xml:space="preserve">Edit Prediction: </w:t>
+      </w:r>
+      <w:r>
+        <w:rPr>
+          <w:sz w:val="24"/>
+        </w:rPr>
+        <w:t>Je wedden aanpassen.</w:t>
+      </w:r>
+    </w:p>
+    <w:p>
+      <w:pPr>
+        <w:pStyle w:val="ListParagraph"/>
+        <w:numPr>
+          <w:ilvl w:val="0"/>
+          <w:numId w:val="4"/>
+        </w:numPr>
+        <w:rPr>
+          <w:sz w:val="24"/>
+        </w:rPr>
+      </w:pPr>
+      <w:r>
+        <w:rPr>
+          <w:b/>
+          <w:sz w:val="24"/>
+        </w:rPr>
+        <w:t>Clear Prediction:</w:t>
+      </w:r>
+      <w:r>
+        <w:rPr>
+          <w:sz w:val="24"/>
+        </w:rPr>
+        <w:t xml:space="preserve"> Je wedden verwijderen (leegmaken).</w:t>
+      </w:r>
+    </w:p>
+    <w:p>
+      <w:pPr>
+        <w:pStyle w:val="ListParagraph"/>
+        <w:numPr>
+          <w:ilvl w:val="0"/>
+          <w:numId w:val="4"/>
+        </w:numPr>
+        <w:rPr>
+          <w:sz w:val="24"/>
+        </w:rPr>
+      </w:pPr>
+      <w:r>
+        <w:rPr>
+          <w:b/>
+          <w:sz w:val="24"/>
+        </w:rPr>
+        <w:t xml:space="preserve"> </w:t>
+      </w:r>
+      <w:r>
+        <w:rPr>
+          <w:sz w:val="24"/>
+        </w:rPr>
+        <w:t>Daar zie je de teams en hun scores.</w:t>
+      </w:r>
+    </w:p>
+    <w:p>
+      <w:pPr>
+        <w:ind w:left="360"/>
+        <w:rPr>
+          <w:sz w:val="24"/>
+        </w:rPr>
+      </w:pPr>
+      <w:r>
+        <w:rPr>
+          <w:noProof/>
+          <w:lang w:val="en-US"/>
+        </w:rPr>
+        <w:drawing>
+          <wp:inline distT="0" distB="0" distL="0" distR="0">
+            <wp:extent cx="3345180" cy="3447766"/>
+            <wp:effectExtent l="0" t="0" r="7620" b="635"/>
+            <wp:docPr id="5" name="Picture 5" descr="C:\Users\waela\AppData\Local\Microsoft\Windows\INetCache\Content.Word\4.jpg"/>
+            <wp:cNvGraphicFramePr>
+              <a:graphicFrameLocks xmlns:a="http://schemas.openxmlformats.org/drawingml/2006/main" noChangeAspect="1"/>
+            </wp:cNvGraphicFramePr>
+            <a:graphic xmlns:a="http://schemas.openxmlformats.org/drawingml/2006/main">
+              <a:graphicData uri="http://schemas.openxmlformats.org/drawingml/2006/picture">
+                <pic:pic xmlns:pic="http://schemas.openxmlformats.org/drawingml/2006/picture">
+                  <pic:nvPicPr>
+                    <pic:cNvPr id="0" name="Picture 9" descr="C:\Users\waela\AppData\Local\Microsoft\Windows\INetCache\Content.Word\4.jpg"/>
+                    <pic:cNvPicPr>
+                      <a:picLocks noChangeAspect="1" noChangeArrowheads="1"/>
+                    </pic:cNvPicPr>
+                  </pic:nvPicPr>
+                  <pic:blipFill>
+                    <a:blip r:embed="rId9">
+                      <a:extLst>
+                        <a:ext uri="{28A0092B-C50C-407E-A947-70E740481C1C}">
+                          <a14:useLocalDpi xmlns:a14="http://schemas.microsoft.com/office/drawing/2010/main" val="0"/>
+                        </a:ext>
+                      </a:extLst>
+                    </a:blip>
+                    <a:srcRect/>
+                    <a:stretch>
+                      <a:fillRect/>
+                    </a:stretch>
+                  </pic:blipFill>
+                  <pic:spPr bwMode="auto">
+                    <a:xfrm>
+                      <a:off x="0" y="0"/>
+                      <a:ext cx="3354514" cy="3457386"/>
+                    </a:xfrm>
+                    <a:prstGeom prst="rect">
+                      <a:avLst/>
+                    </a:prstGeom>
+                    <a:noFill/>
+                    <a:ln>
+                      <a:noFill/>
+                    </a:ln>
+                  </pic:spPr>
+                </pic:pic>
+              </a:graphicData>
+            </a:graphic>
+          </wp:inline>
+        </w:drawing>
+      </w:r>
+    </w:p>
+    <w:p>
+      <w:pPr>
+        <w:pStyle w:val="ListParagraph"/>
+        <w:numPr>
+          <w:ilvl w:val="0"/>
+          <w:numId w:val="4"/>
+        </w:numPr>
+        <w:rPr>
+          <w:sz w:val="24"/>
+        </w:rPr>
+      </w:pPr>
+      <w:r>
+        <w:rPr>
+          <w:b/>
+          <w:sz w:val="24"/>
+        </w:rPr>
+        <w:t xml:space="preserve">Ranking: </w:t>
+      </w:r>
+      <w:r>
+        <w:rPr>
+          <w:sz w:val="24"/>
+        </w:rPr>
+        <w:t>Hier zie je de ranking venster, waarin alle teams/spelers staan, met hun top scores.</w:t>
+      </w:r>
+    </w:p>
+    <w:p>
+      <w:pPr>
+        <w:ind w:left="360"/>
         <w:rPr>
           <w:sz w:val="24"/>
         </w:rPr>
@@ -1054,6 +2016,95 @@
       </w:rPr>
     </w:lvl>
   </w:abstractNum>
+  <w:abstractNum w:abstractNumId="3" w15:restartNumberingAfterBreak="0">
+    <w:nsid w:val="7A864982"/>
+    <w:multiLevelType w:val="hybridMultilevel"/>
+    <w:tmpl w:val="D6B2E30E"/>
+    <w:lvl w:ilvl="0" w:tplc="DD2A26A4">
+      <w:start w:val="1"/>
+      <w:numFmt w:val="decimal"/>
+      <w:lvlText w:val="%1-"/>
+      <w:lvlJc w:val="left"/>
+      <w:pPr>
+        <w:ind w:left="720" w:hanging="360"/>
+      </w:pPr>
+      <w:rPr>
+        <w:rFonts w:hint="default"/>
+      </w:rPr>
+    </w:lvl>
+    <w:lvl w:ilvl="1" w:tplc="04090019" w:tentative="1">
+      <w:start w:val="1"/>
+      <w:numFmt w:val="lowerLetter"/>
+      <w:lvlText w:val="%2."/>
+      <w:lvlJc w:val="left"/>
+      <w:pPr>
+        <w:ind w:left="1440" w:hanging="360"/>
+      </w:pPr>
+    </w:lvl>
+    <w:lvl w:ilvl="2" w:tplc="0409001B" w:tentative="1">
+      <w:start w:val="1"/>
+      <w:numFmt w:val="lowerRoman"/>
+      <w:lvlText w:val="%3."/>
+      <w:lvlJc w:val="right"/>
+      <w:pPr>
+        <w:ind w:left="2160" w:hanging="180"/>
+      </w:pPr>
+    </w:lvl>
+    <w:lvl w:ilvl="3" w:tplc="0409000F" w:tentative="1">
+      <w:start w:val="1"/>
+      <w:numFmt w:val="decimal"/>
+      <w:lvlText w:val="%4."/>
+      <w:lvlJc w:val="left"/>
+      <w:pPr>
+        <w:ind w:left="2880" w:hanging="360"/>
+      </w:pPr>
+    </w:lvl>
+    <w:lvl w:ilvl="4" w:tplc="04090019" w:tentative="1">
+      <w:start w:val="1"/>
+      <w:numFmt w:val="lowerLetter"/>
+      <w:lvlText w:val="%5."/>
+      <w:lvlJc w:val="left"/>
+      <w:pPr>
+        <w:ind w:left="3600" w:hanging="360"/>
+      </w:pPr>
+    </w:lvl>
+    <w:lvl w:ilvl="5" w:tplc="0409001B" w:tentative="1">
+      <w:start w:val="1"/>
+      <w:numFmt w:val="lowerRoman"/>
+      <w:lvlText w:val="%6."/>
+      <w:lvlJc w:val="right"/>
+      <w:pPr>
+        <w:ind w:left="4320" w:hanging="180"/>
+      </w:pPr>
+    </w:lvl>
+    <w:lvl w:ilvl="6" w:tplc="0409000F" w:tentative="1">
+      <w:start w:val="1"/>
+      <w:numFmt w:val="decimal"/>
+      <w:lvlText w:val="%7."/>
+      <w:lvlJc w:val="left"/>
+      <w:pPr>
+        <w:ind w:left="5040" w:hanging="360"/>
+      </w:pPr>
+    </w:lvl>
+    <w:lvl w:ilvl="7" w:tplc="04090019" w:tentative="1">
+      <w:start w:val="1"/>
+      <w:numFmt w:val="lowerLetter"/>
+      <w:lvlText w:val="%8."/>
+      <w:lvlJc w:val="left"/>
+      <w:pPr>
+        <w:ind w:left="5760" w:hanging="360"/>
+      </w:pPr>
+    </w:lvl>
+    <w:lvl w:ilvl="8" w:tplc="0409001B" w:tentative="1">
+      <w:start w:val="1"/>
+      <w:numFmt w:val="lowerRoman"/>
+      <w:lvlText w:val="%9."/>
+      <w:lvlJc w:val="right"/>
+      <w:pPr>
+        <w:ind w:left="6480" w:hanging="180"/>
+      </w:pPr>
+    </w:lvl>
+  </w:abstractNum>
   <w:num w:numId="1">
     <w:abstractNumId w:val="2"/>
   </w:num>
@@ -1062,6 +2113,9 @@
   </w:num>
   <w:num w:numId="3">
     <w:abstractNumId w:val="1"/>
+  </w:num>
+  <w:num w:numId="4">
+    <w:abstractNumId w:val="3"/>
   </w:num>
 </w:numbering>
 </file>
@@ -1766,4 +2820,16 @@
     </a:ext>
   </a:extLst>
 </a:theme>
+</file>
+
+<file path=customXml/item1.xml><?xml version="1.0" encoding="utf-8"?>
+<b:Sources xmlns:b="http://schemas.openxmlformats.org/officeDocument/2006/bibliography" xmlns="http://schemas.openxmlformats.org/officeDocument/2006/bibliography" SelectedStyle="\APASixthEditionOfficeOnline.xsl" StyleName="APA" Version="6"/>
+</file>
+
+<file path=customXml/itemProps1.xml><?xml version="1.0" encoding="utf-8"?>
+<ds:datastoreItem xmlns:ds="http://schemas.openxmlformats.org/officeDocument/2006/customXml" ds:itemID="{62731349-16C8-46C1-A170-C474C496B775}">
+  <ds:schemaRefs>
+    <ds:schemaRef ds:uri="http://schemas.openxmlformats.org/officeDocument/2006/bibliography"/>
+  </ds:schemaRefs>
+</ds:datastoreItem>
 </file>
</xml_diff>